<commit_message>
code complete - added color coded importance plots, 'cartoon' svm decision plot
</commit_message>
<xml_diff>
--- a/hw2/hw2.docx
+++ b/hw2/hw2.docx
@@ -74,6 +74,29 @@
         <w:t>Introduction</w:t>
       </w:r>
     </w:p>
+    <w:p/>
+    <w:p>
+      <w:hyperlink r:id="rId5" w:history="1">
+        <w:r>
+          <w:rPr>
+            <w:rStyle w:val="Hyperlink"/>
+          </w:rPr>
+          <w:t>https://www.urban.org/urban-wire/real-homeownership-gap-between-todays-young-adults-and-past-generations-much-larger-you</w:t>
+        </w:r>
+      </w:hyperlink>
+    </w:p>
+    <w:p/>
+    <w:p>
+      <w:hyperlink r:id="rId6" w:history="1">
+        <w:r>
+          <w:rPr>
+            <w:rStyle w:val="Hyperlink"/>
+          </w:rPr>
+          <w:t>https://www.statista.com/statistics/184902/homeownership-rate-in-the-us-since-2003/</w:t>
+        </w:r>
+      </w:hyperlink>
+    </w:p>
+    <w:p/>
     <w:p>
       <w:pPr>
         <w:pStyle w:val="Heading1"/>
@@ -118,6 +141,674 @@
       <w:r>
         <w:lastRenderedPageBreak/>
         <w:t>Results</w:t>
+      </w:r>
+    </w:p>
+    <w:p>
+      <w:pPr>
+        <w:pStyle w:val="Heading2"/>
+      </w:pPr>
+      <w:r>
+        <w:t>Young Adults Home Ownership</w:t>
+      </w:r>
+    </w:p>
+    <w:tbl>
+      <w:tblPr>
+        <w:tblStyle w:val="TableGrid"/>
+        <w:tblW w:w="0" w:type="auto"/>
+        <w:tblLook w:val="04A0" w:firstRow="1" w:lastRow="0" w:firstColumn="1" w:lastColumn="0" w:noHBand="0" w:noVBand="1"/>
+      </w:tblPr>
+      <w:tblGrid>
+        <w:gridCol w:w="4675"/>
+        <w:gridCol w:w="4675"/>
+      </w:tblGrid>
+      <w:tr>
+        <w:tc>
+          <w:tcPr>
+            <w:tcW w:w="4675" w:type="dxa"/>
+          </w:tcPr>
+          <w:p>
+            <w:pPr>
+              <w:jc w:val="center"/>
+            </w:pPr>
+            <w:r>
+              <w:t>SVM Kernel</w:t>
+            </w:r>
+          </w:p>
+        </w:tc>
+        <w:tc>
+          <w:tcPr>
+            <w:tcW w:w="4675" w:type="dxa"/>
+          </w:tcPr>
+          <w:p>
+            <w:pPr>
+              <w:jc w:val="center"/>
+            </w:pPr>
+            <w:r>
+              <w:t>Test Accuracy</w:t>
+            </w:r>
+          </w:p>
+        </w:tc>
+      </w:tr>
+      <w:tr>
+        <w:tc>
+          <w:tcPr>
+            <w:tcW w:w="4675" w:type="dxa"/>
+          </w:tcPr>
+          <w:p>
+            <w:pPr>
+              <w:jc w:val="center"/>
+            </w:pPr>
+            <w:r>
+              <w:t>Radial</w:t>
+            </w:r>
+          </w:p>
+        </w:tc>
+        <w:tc>
+          <w:tcPr>
+            <w:tcW w:w="4675" w:type="dxa"/>
+          </w:tcPr>
+          <w:p>
+            <w:pPr>
+              <w:jc w:val="center"/>
+            </w:pPr>
+            <w:r>
+              <w:t>79.76%</w:t>
+            </w:r>
+          </w:p>
+        </w:tc>
+      </w:tr>
+      <w:tr>
+        <w:tc>
+          <w:tcPr>
+            <w:tcW w:w="4675" w:type="dxa"/>
+          </w:tcPr>
+          <w:p>
+            <w:pPr>
+              <w:jc w:val="center"/>
+            </w:pPr>
+            <w:r>
+              <w:t>Poly</w:t>
+            </w:r>
+          </w:p>
+        </w:tc>
+        <w:tc>
+          <w:tcPr>
+            <w:tcW w:w="4675" w:type="dxa"/>
+          </w:tcPr>
+          <w:p>
+            <w:pPr>
+              <w:jc w:val="center"/>
+            </w:pPr>
+            <w:r>
+              <w:t>79.69%</w:t>
+            </w:r>
+          </w:p>
+        </w:tc>
+      </w:tr>
+      <w:tr>
+        <w:tc>
+          <w:tcPr>
+            <w:tcW w:w="4675" w:type="dxa"/>
+          </w:tcPr>
+          <w:p>
+            <w:pPr>
+              <w:jc w:val="center"/>
+            </w:pPr>
+            <w:r>
+              <w:t>Linear</w:t>
+            </w:r>
+          </w:p>
+        </w:tc>
+        <w:tc>
+          <w:tcPr>
+            <w:tcW w:w="4675" w:type="dxa"/>
+          </w:tcPr>
+          <w:p>
+            <w:pPr>
+              <w:jc w:val="center"/>
+            </w:pPr>
+            <w:r>
+              <w:t>79.20%</w:t>
+            </w:r>
+          </w:p>
+        </w:tc>
+      </w:tr>
+    </w:tbl>
+    <w:p/>
+    <w:p>
+      <w:pPr>
+        <w:jc w:val="center"/>
+      </w:pPr>
+    </w:p>
+    <w:p>
+      <w:pPr>
+        <w:jc w:val="center"/>
+      </w:pPr>
+      <w:r>
+        <w:drawing>
+          <wp:inline distT="0" distB="0" distL="0" distR="0" wp14:anchorId="1F2D4DE2" wp14:editId="0201BA49">
+            <wp:extent cx="5943600" cy="4791075"/>
+            <wp:effectExtent l="0" t="0" r="0" b="0"/>
+            <wp:docPr id="1616018328" name="Picture 1" descr="A graph of a bar graph&#10;&#10;Description automatically generated with medium confidence"/>
+            <wp:cNvGraphicFramePr>
+              <a:graphicFrameLocks xmlns:a="http://schemas.openxmlformats.org/drawingml/2006/main" noChangeAspect="1"/>
+            </wp:cNvGraphicFramePr>
+            <a:graphic xmlns:a="http://schemas.openxmlformats.org/drawingml/2006/main">
+              <a:graphicData uri="http://schemas.openxmlformats.org/drawingml/2006/picture">
+                <pic:pic xmlns:pic="http://schemas.openxmlformats.org/drawingml/2006/picture">
+                  <pic:nvPicPr>
+                    <pic:cNvPr id="1616018328" name="Picture 1" descr="A graph of a bar graph&#10;&#10;Description automatically generated with medium confidence"/>
+                    <pic:cNvPicPr/>
+                  </pic:nvPicPr>
+                  <pic:blipFill>
+                    <a:blip r:embed="rId7"/>
+                    <a:stretch>
+                      <a:fillRect/>
+                    </a:stretch>
+                  </pic:blipFill>
+                  <pic:spPr>
+                    <a:xfrm>
+                      <a:off x="0" y="0"/>
+                      <a:ext cx="5943600" cy="4791075"/>
+                    </a:xfrm>
+                    <a:prstGeom prst="rect">
+                      <a:avLst/>
+                    </a:prstGeom>
+                  </pic:spPr>
+                </pic:pic>
+              </a:graphicData>
+            </a:graphic>
+          </wp:inline>
+        </w:drawing>
+      </w:r>
+    </w:p>
+    <w:p>
+      <w:pPr>
+        <w:jc w:val="center"/>
+      </w:pPr>
+      <w:r>
+        <w:lastRenderedPageBreak/>
+        <w:drawing>
+          <wp:inline distT="0" distB="0" distL="0" distR="0" wp14:anchorId="7775F49F" wp14:editId="558C4338">
+            <wp:extent cx="5943600" cy="4752340"/>
+            <wp:effectExtent l="0" t="0" r="0" b="0"/>
+            <wp:docPr id="1377725659" name="Picture 1" descr="A graph of a number of people&#10;&#10;Description automatically generated"/>
+            <wp:cNvGraphicFramePr>
+              <a:graphicFrameLocks xmlns:a="http://schemas.openxmlformats.org/drawingml/2006/main" noChangeAspect="1"/>
+            </wp:cNvGraphicFramePr>
+            <a:graphic xmlns:a="http://schemas.openxmlformats.org/drawingml/2006/main">
+              <a:graphicData uri="http://schemas.openxmlformats.org/drawingml/2006/picture">
+                <pic:pic xmlns:pic="http://schemas.openxmlformats.org/drawingml/2006/picture">
+                  <pic:nvPicPr>
+                    <pic:cNvPr id="1377725659" name="Picture 1" descr="A graph of a number of people&#10;&#10;Description automatically generated"/>
+                    <pic:cNvPicPr/>
+                  </pic:nvPicPr>
+                  <pic:blipFill>
+                    <a:blip r:embed="rId8"/>
+                    <a:stretch>
+                      <a:fillRect/>
+                    </a:stretch>
+                  </pic:blipFill>
+                  <pic:spPr>
+                    <a:xfrm>
+                      <a:off x="0" y="0"/>
+                      <a:ext cx="5943600" cy="4752340"/>
+                    </a:xfrm>
+                    <a:prstGeom prst="rect">
+                      <a:avLst/>
+                    </a:prstGeom>
+                  </pic:spPr>
+                </pic:pic>
+              </a:graphicData>
+            </a:graphic>
+          </wp:inline>
+        </w:drawing>
+      </w:r>
+    </w:p>
+    <w:p>
+      <w:pPr>
+        <w:pStyle w:val="Heading2"/>
+      </w:pPr>
+      <w:r>
+        <w:t>Middle-Aged Adults Home Ownership</w:t>
+      </w:r>
+    </w:p>
+    <w:tbl>
+      <w:tblPr>
+        <w:tblStyle w:val="TableGrid"/>
+        <w:tblW w:w="0" w:type="auto"/>
+        <w:tblLook w:val="04A0" w:firstRow="1" w:lastRow="0" w:firstColumn="1" w:lastColumn="0" w:noHBand="0" w:noVBand="1"/>
+      </w:tblPr>
+      <w:tblGrid>
+        <w:gridCol w:w="4675"/>
+        <w:gridCol w:w="4675"/>
+      </w:tblGrid>
+      <w:tr>
+        <w:tc>
+          <w:tcPr>
+            <w:tcW w:w="4675" w:type="dxa"/>
+          </w:tcPr>
+          <w:p>
+            <w:pPr>
+              <w:jc w:val="center"/>
+            </w:pPr>
+            <w:r>
+              <w:t>SVM Kernel</w:t>
+            </w:r>
+          </w:p>
+        </w:tc>
+        <w:tc>
+          <w:tcPr>
+            <w:tcW w:w="4675" w:type="dxa"/>
+          </w:tcPr>
+          <w:p>
+            <w:pPr>
+              <w:jc w:val="center"/>
+            </w:pPr>
+            <w:r>
+              <w:t>Test Accuracy</w:t>
+            </w:r>
+          </w:p>
+        </w:tc>
+      </w:tr>
+      <w:tr>
+        <w:tc>
+          <w:tcPr>
+            <w:tcW w:w="4675" w:type="dxa"/>
+          </w:tcPr>
+          <w:p>
+            <w:pPr>
+              <w:jc w:val="center"/>
+            </w:pPr>
+            <w:r>
+              <w:t>Radial</w:t>
+            </w:r>
+          </w:p>
+        </w:tc>
+        <w:tc>
+          <w:tcPr>
+            <w:tcW w:w="4675" w:type="dxa"/>
+          </w:tcPr>
+          <w:p>
+            <w:pPr>
+              <w:jc w:val="center"/>
+            </w:pPr>
+            <w:r>
+              <w:t>82.59%</w:t>
+            </w:r>
+          </w:p>
+        </w:tc>
+      </w:tr>
+      <w:tr>
+        <w:tc>
+          <w:tcPr>
+            <w:tcW w:w="4675" w:type="dxa"/>
+          </w:tcPr>
+          <w:p>
+            <w:pPr>
+              <w:jc w:val="center"/>
+            </w:pPr>
+            <w:r>
+              <w:t>Poly</w:t>
+            </w:r>
+          </w:p>
+        </w:tc>
+        <w:tc>
+          <w:tcPr>
+            <w:tcW w:w="4675" w:type="dxa"/>
+          </w:tcPr>
+          <w:p>
+            <w:pPr>
+              <w:jc w:val="center"/>
+            </w:pPr>
+            <w:r>
+              <w:t>82.87%</w:t>
+            </w:r>
+          </w:p>
+        </w:tc>
+      </w:tr>
+      <w:tr>
+        <w:tc>
+          <w:tcPr>
+            <w:tcW w:w="4675" w:type="dxa"/>
+          </w:tcPr>
+          <w:p>
+            <w:pPr>
+              <w:jc w:val="center"/>
+            </w:pPr>
+            <w:r>
+              <w:t>Linear</w:t>
+            </w:r>
+          </w:p>
+        </w:tc>
+        <w:tc>
+          <w:tcPr>
+            <w:tcW w:w="4675" w:type="dxa"/>
+          </w:tcPr>
+          <w:p>
+            <w:pPr>
+              <w:jc w:val="center"/>
+            </w:pPr>
+            <w:r>
+              <w:t>82.61%</w:t>
+            </w:r>
+          </w:p>
+        </w:tc>
+      </w:tr>
+    </w:tbl>
+    <w:p/>
+    <w:p>
+      <w:pPr>
+        <w:tabs>
+          <w:tab w:val="left" w:pos="5973"/>
+        </w:tabs>
+      </w:pPr>
+      <w:r>
+        <w:lastRenderedPageBreak/>
+        <w:tab/>
+      </w:r>
+      <w:r>
+        <w:drawing>
+          <wp:inline distT="0" distB="0" distL="0" distR="0" wp14:anchorId="0C462EBA" wp14:editId="7D8FEF4F">
+            <wp:extent cx="5943600" cy="4791075"/>
+            <wp:effectExtent l="0" t="0" r="0" b="0"/>
+            <wp:docPr id="1874728934" name="Picture 1" descr="A graph of a bar chart&#10;&#10;Description automatically generated with medium confidence"/>
+            <wp:cNvGraphicFramePr>
+              <a:graphicFrameLocks xmlns:a="http://schemas.openxmlformats.org/drawingml/2006/main" noChangeAspect="1"/>
+            </wp:cNvGraphicFramePr>
+            <a:graphic xmlns:a="http://schemas.openxmlformats.org/drawingml/2006/main">
+              <a:graphicData uri="http://schemas.openxmlformats.org/drawingml/2006/picture">
+                <pic:pic xmlns:pic="http://schemas.openxmlformats.org/drawingml/2006/picture">
+                  <pic:nvPicPr>
+                    <pic:cNvPr id="1874728934" name="Picture 1" descr="A graph of a bar chart&#10;&#10;Description automatically generated with medium confidence"/>
+                    <pic:cNvPicPr/>
+                  </pic:nvPicPr>
+                  <pic:blipFill>
+                    <a:blip r:embed="rId9"/>
+                    <a:stretch>
+                      <a:fillRect/>
+                    </a:stretch>
+                  </pic:blipFill>
+                  <pic:spPr>
+                    <a:xfrm>
+                      <a:off x="0" y="0"/>
+                      <a:ext cx="5943600" cy="4791075"/>
+                    </a:xfrm>
+                    <a:prstGeom prst="rect">
+                      <a:avLst/>
+                    </a:prstGeom>
+                  </pic:spPr>
+                </pic:pic>
+              </a:graphicData>
+            </a:graphic>
+          </wp:inline>
+        </w:drawing>
+      </w:r>
+    </w:p>
+    <w:p>
+      <w:pPr>
+        <w:jc w:val="center"/>
+      </w:pPr>
+      <w:r>
+        <w:lastRenderedPageBreak/>
+        <w:drawing>
+          <wp:inline distT="0" distB="0" distL="0" distR="0" wp14:anchorId="49025A32" wp14:editId="77AB6E59">
+            <wp:extent cx="5943600" cy="4752340"/>
+            <wp:effectExtent l="0" t="0" r="0" b="0"/>
+            <wp:docPr id="69425055" name="Picture 1" descr="A graph of blue bars with white text&#10;&#10;Description automatically generated"/>
+            <wp:cNvGraphicFramePr>
+              <a:graphicFrameLocks xmlns:a="http://schemas.openxmlformats.org/drawingml/2006/main" noChangeAspect="1"/>
+            </wp:cNvGraphicFramePr>
+            <a:graphic xmlns:a="http://schemas.openxmlformats.org/drawingml/2006/main">
+              <a:graphicData uri="http://schemas.openxmlformats.org/drawingml/2006/picture">
+                <pic:pic xmlns:pic="http://schemas.openxmlformats.org/drawingml/2006/picture">
+                  <pic:nvPicPr>
+                    <pic:cNvPr id="69425055" name="Picture 1" descr="A graph of blue bars with white text&#10;&#10;Description automatically generated"/>
+                    <pic:cNvPicPr/>
+                  </pic:nvPicPr>
+                  <pic:blipFill>
+                    <a:blip r:embed="rId10"/>
+                    <a:stretch>
+                      <a:fillRect/>
+                    </a:stretch>
+                  </pic:blipFill>
+                  <pic:spPr>
+                    <a:xfrm>
+                      <a:off x="0" y="0"/>
+                      <a:ext cx="5943600" cy="4752340"/>
+                    </a:xfrm>
+                    <a:prstGeom prst="rect">
+                      <a:avLst/>
+                    </a:prstGeom>
+                  </pic:spPr>
+                </pic:pic>
+              </a:graphicData>
+            </a:graphic>
+          </wp:inline>
+        </w:drawing>
+      </w:r>
+    </w:p>
+    <w:p>
+      <w:pPr>
+        <w:pStyle w:val="Heading2"/>
+      </w:pPr>
+      <w:r>
+        <w:t>Older Adults Home Ownership</w:t>
+      </w:r>
+    </w:p>
+    <w:tbl>
+      <w:tblPr>
+        <w:tblStyle w:val="TableGrid"/>
+        <w:tblW w:w="0" w:type="auto"/>
+        <w:tblLook w:val="04A0" w:firstRow="1" w:lastRow="0" w:firstColumn="1" w:lastColumn="0" w:noHBand="0" w:noVBand="1"/>
+      </w:tblPr>
+      <w:tblGrid>
+        <w:gridCol w:w="4675"/>
+        <w:gridCol w:w="4675"/>
+      </w:tblGrid>
+      <w:tr>
+        <w:tc>
+          <w:tcPr>
+            <w:tcW w:w="4675" w:type="dxa"/>
+          </w:tcPr>
+          <w:p>
+            <w:pPr>
+              <w:jc w:val="center"/>
+            </w:pPr>
+            <w:r>
+              <w:t>SVM Kernel</w:t>
+            </w:r>
+          </w:p>
+        </w:tc>
+        <w:tc>
+          <w:tcPr>
+            <w:tcW w:w="4675" w:type="dxa"/>
+          </w:tcPr>
+          <w:p>
+            <w:pPr>
+              <w:jc w:val="center"/>
+            </w:pPr>
+            <w:r>
+              <w:t>Test Accuracy</w:t>
+            </w:r>
+          </w:p>
+        </w:tc>
+      </w:tr>
+      <w:tr>
+        <w:tc>
+          <w:tcPr>
+            <w:tcW w:w="4675" w:type="dxa"/>
+          </w:tcPr>
+          <w:p>
+            <w:pPr>
+              <w:jc w:val="center"/>
+            </w:pPr>
+            <w:r>
+              <w:t>Radial</w:t>
+            </w:r>
+          </w:p>
+        </w:tc>
+        <w:tc>
+          <w:tcPr>
+            <w:tcW w:w="4675" w:type="dxa"/>
+          </w:tcPr>
+          <w:p>
+            <w:pPr>
+              <w:jc w:val="center"/>
+            </w:pPr>
+            <w:r>
+              <w:t>87.06%</w:t>
+            </w:r>
+          </w:p>
+        </w:tc>
+      </w:tr>
+      <w:tr>
+        <w:tc>
+          <w:tcPr>
+            <w:tcW w:w="4675" w:type="dxa"/>
+          </w:tcPr>
+          <w:p>
+            <w:pPr>
+              <w:jc w:val="center"/>
+            </w:pPr>
+            <w:r>
+              <w:t>Poly</w:t>
+            </w:r>
+          </w:p>
+        </w:tc>
+        <w:tc>
+          <w:tcPr>
+            <w:tcW w:w="4675" w:type="dxa"/>
+          </w:tcPr>
+          <w:p>
+            <w:pPr>
+              <w:jc w:val="center"/>
+            </w:pPr>
+            <w:r>
+              <w:t>87.06%</w:t>
+            </w:r>
+          </w:p>
+        </w:tc>
+      </w:tr>
+      <w:tr>
+        <w:tc>
+          <w:tcPr>
+            <w:tcW w:w="4675" w:type="dxa"/>
+          </w:tcPr>
+          <w:p>
+            <w:pPr>
+              <w:jc w:val="center"/>
+            </w:pPr>
+            <w:r>
+              <w:t>Linear</w:t>
+            </w:r>
+          </w:p>
+        </w:tc>
+        <w:tc>
+          <w:tcPr>
+            <w:tcW w:w="4675" w:type="dxa"/>
+          </w:tcPr>
+          <w:p>
+            <w:pPr>
+              <w:jc w:val="center"/>
+            </w:pPr>
+            <w:r>
+              <w:t>87.10%</w:t>
+            </w:r>
+          </w:p>
+        </w:tc>
+      </w:tr>
+    </w:tbl>
+    <w:p/>
+    <w:p>
+      <w:pPr>
+        <w:jc w:val="center"/>
+      </w:pPr>
+      <w:r>
+        <w:lastRenderedPageBreak/>
+        <w:drawing>
+          <wp:inline distT="0" distB="0" distL="0" distR="0" wp14:anchorId="465C37A6" wp14:editId="74DCA043">
+            <wp:extent cx="5943600" cy="4791075"/>
+            <wp:effectExtent l="0" t="0" r="0" b="0"/>
+            <wp:docPr id="386911453" name="Picture 1" descr="A graph of a bar graph&#10;&#10;Description automatically generated with medium confidence"/>
+            <wp:cNvGraphicFramePr>
+              <a:graphicFrameLocks xmlns:a="http://schemas.openxmlformats.org/drawingml/2006/main" noChangeAspect="1"/>
+            </wp:cNvGraphicFramePr>
+            <a:graphic xmlns:a="http://schemas.openxmlformats.org/drawingml/2006/main">
+              <a:graphicData uri="http://schemas.openxmlformats.org/drawingml/2006/picture">
+                <pic:pic xmlns:pic="http://schemas.openxmlformats.org/drawingml/2006/picture">
+                  <pic:nvPicPr>
+                    <pic:cNvPr id="386911453" name="Picture 1" descr="A graph of a bar graph&#10;&#10;Description automatically generated with medium confidence"/>
+                    <pic:cNvPicPr/>
+                  </pic:nvPicPr>
+                  <pic:blipFill>
+                    <a:blip r:embed="rId11"/>
+                    <a:stretch>
+                      <a:fillRect/>
+                    </a:stretch>
+                  </pic:blipFill>
+                  <pic:spPr>
+                    <a:xfrm>
+                      <a:off x="0" y="0"/>
+                      <a:ext cx="5943600" cy="4791075"/>
+                    </a:xfrm>
+                    <a:prstGeom prst="rect">
+                      <a:avLst/>
+                    </a:prstGeom>
+                  </pic:spPr>
+                </pic:pic>
+              </a:graphicData>
+            </a:graphic>
+          </wp:inline>
+        </w:drawing>
+      </w:r>
+    </w:p>
+    <w:p>
+      <w:pPr>
+        <w:jc w:val="center"/>
+      </w:pPr>
+    </w:p>
+    <w:p>
+      <w:pPr>
+        <w:jc w:val="center"/>
+      </w:pPr>
+      <w:r>
+        <w:lastRenderedPageBreak/>
+        <w:drawing>
+          <wp:inline distT="0" distB="0" distL="0" distR="0" wp14:anchorId="4E71B882" wp14:editId="0A8DF107">
+            <wp:extent cx="5943600" cy="4752340"/>
+            <wp:effectExtent l="0" t="0" r="0" b="0"/>
+            <wp:docPr id="860023488" name="Picture 1" descr="A graph of blue rectangular bars with white text&#10;&#10;Description automatically generated"/>
+            <wp:cNvGraphicFramePr>
+              <a:graphicFrameLocks xmlns:a="http://schemas.openxmlformats.org/drawingml/2006/main" noChangeAspect="1"/>
+            </wp:cNvGraphicFramePr>
+            <a:graphic xmlns:a="http://schemas.openxmlformats.org/drawingml/2006/main">
+              <a:graphicData uri="http://schemas.openxmlformats.org/drawingml/2006/picture">
+                <pic:pic xmlns:pic="http://schemas.openxmlformats.org/drawingml/2006/picture">
+                  <pic:nvPicPr>
+                    <pic:cNvPr id="860023488" name="Picture 1" descr="A graph of blue rectangular bars with white text&#10;&#10;Description automatically generated"/>
+                    <pic:cNvPicPr/>
+                  </pic:nvPicPr>
+                  <pic:blipFill>
+                    <a:blip r:embed="rId12"/>
+                    <a:stretch>
+                      <a:fillRect/>
+                    </a:stretch>
+                  </pic:blipFill>
+                  <pic:spPr>
+                    <a:xfrm>
+                      <a:off x="0" y="0"/>
+                      <a:ext cx="5943600" cy="4752340"/>
+                    </a:xfrm>
+                    <a:prstGeom prst="rect">
+                      <a:avLst/>
+                    </a:prstGeom>
+                  </pic:spPr>
+                </pic:pic>
+              </a:graphicData>
+            </a:graphic>
+          </wp:inline>
+        </w:drawing>
       </w:r>
     </w:p>
     <w:p>
@@ -238,6 +929,7 @@
         </w:numPr>
       </w:pPr>
       <w:r>
+        <w:lastRenderedPageBreak/>
         <w:t>Postg</w:t>
       </w:r>
       <w:r>
@@ -912,7 +1604,7 @@
   <w:style w:type="paragraph" w:default="1" w:styleId="Normal">
     <w:name w:val="Normal"/>
     <w:qFormat/>
-    <w:rsid w:val="000A1721"/>
+    <w:rsid w:val="003D0AF7"/>
   </w:style>
   <w:style w:type="paragraph" w:styleId="Heading1">
     <w:name w:val="heading 1"/>
@@ -1426,6 +2118,45 @@
       <w:color w:val="0F4761" w:themeColor="accent1" w:themeShade="BF"/>
       <w:spacing w:val="5"/>
     </w:rPr>
+  </w:style>
+  <w:style w:type="character" w:styleId="Hyperlink">
+    <w:name w:val="Hyperlink"/>
+    <w:basedOn w:val="DefaultParagraphFont"/>
+    <w:uiPriority w:val="99"/>
+    <w:unhideWhenUsed/>
+    <w:rsid w:val="00BC566B"/>
+    <w:rPr>
+      <w:color w:val="467886" w:themeColor="hyperlink"/>
+      <w:u w:val="single"/>
+    </w:rPr>
+  </w:style>
+  <w:style w:type="character" w:styleId="UnresolvedMention">
+    <w:name w:val="Unresolved Mention"/>
+    <w:basedOn w:val="DefaultParagraphFont"/>
+    <w:uiPriority w:val="99"/>
+    <w:semiHidden/>
+    <w:unhideWhenUsed/>
+    <w:rsid w:val="00BC566B"/>
+    <w:rPr>
+      <w:color w:val="605E5C"/>
+      <w:shd w:val="clear" w:color="auto" w:fill="E1DFDD"/>
+    </w:rPr>
+  </w:style>
+  <w:style w:type="table" w:styleId="TableGrid">
+    <w:name w:val="Table Grid"/>
+    <w:basedOn w:val="TableNormal"/>
+    <w:uiPriority w:val="39"/>
+    <w:rsid w:val="00750FF4"/>
+    <w:tblPr>
+      <w:tblBorders>
+        <w:top w:val="single" w:sz="4" w:space="0" w:color="auto"/>
+        <w:left w:val="single" w:sz="4" w:space="0" w:color="auto"/>
+        <w:bottom w:val="single" w:sz="4" w:space="0" w:color="auto"/>
+        <w:right w:val="single" w:sz="4" w:space="0" w:color="auto"/>
+        <w:insideH w:val="single" w:sz="4" w:space="0" w:color="auto"/>
+        <w:insideV w:val="single" w:sz="4" w:space="0" w:color="auto"/>
+      </w:tblBorders>
+    </w:tblPr>
   </w:style>
 </w:styles>
 </file>

</xml_diff>